<commit_message>
Update Grafana InfluxDB Telegraf.docx
</commit_message>
<xml_diff>
--- a/NonCloud/Grafana InfluxDB Telegraf.docx
+++ b/NonCloud/Grafana InfluxDB Telegraf.docx
@@ -2,6 +2,19 @@
 <file path=word/document.xml><?xml version="1.0" encoding="utf-8"?>
 <w:document xmlns:wpc="http://schemas.microsoft.com/office/word/2010/wordprocessingCanvas" xmlns:cx="http://schemas.microsoft.com/office/drawing/2014/chartex" xmlns:cx1="http://schemas.microsoft.com/office/drawing/2015/9/8/chartex" xmlns:cx2="http://schemas.microsoft.com/office/drawing/2015/10/21/chartex" xmlns:cx3="http://schemas.microsoft.com/office/drawing/2016/5/9/chartex" xmlns:cx4="http://schemas.microsoft.com/office/drawing/2016/5/10/chartex" xmlns:cx5="http://schemas.microsoft.com/office/drawing/2016/5/11/chartex" xmlns:cx6="http://schemas.microsoft.com/office/drawing/2016/5/12/chartex" xmlns:cx7="http://schemas.microsoft.com/office/drawing/2016/5/13/chartex" xmlns:cx8="http://schemas.microsoft.com/office/drawing/2016/5/14/chartex" xmlns:mc="http://schemas.openxmlformats.org/markup-compatibility/2006" xmlns:aink="http://schemas.microsoft.com/office/drawing/2016/ink" xmlns:am3d="http://schemas.microsoft.com/office/drawing/2017/model3d" xmlns:o="urn:schemas-microsoft-com:office:office" xmlns:r="http://schemas.openxmlformats.org/officeDocument/2006/relationships" xmlns:m="http://schemas.openxmlformats.org/officeDocument/2006/math" xmlns:v="urn:schemas-microsoft-com:vml" xmlns:wp14="http://schemas.microsoft.com/office/word/2010/wordprocessingDrawing" xmlns:wp="http://schemas.openxmlformats.org/drawingml/2006/wordprocessingDrawing" xmlns:w10="urn:schemas-microsoft-com:office:word" xmlns:w="http://schemas.openxmlformats.org/wordprocessingml/2006/main" xmlns:w14="http://schemas.microsoft.com/office/word/2010/wordml" xmlns:w15="http://schemas.microsoft.com/office/word/2012/wordml" xmlns:w16cex="http://schemas.microsoft.com/office/word/2018/wordml/cex" xmlns:w16cid="http://schemas.microsoft.com/office/word/2016/wordml/cid" xmlns:w16="http://schemas.microsoft.com/office/word/2018/wordml" xmlns:w16sdtdh="http://schemas.microsoft.com/office/word/2020/wordml/sdtdatahash" xmlns:w16se="http://schemas.microsoft.com/office/word/2015/wordml/symex" xmlns:wpg="http://schemas.microsoft.com/office/word/2010/wordprocessingGroup" xmlns:wpi="http://schemas.microsoft.com/office/word/2010/wordprocessingInk" xmlns:wne="http://schemas.microsoft.com/office/word/2006/wordml" xmlns:wps="http://schemas.microsoft.com/office/word/2010/wordprocessingShape" mc:Ignorable="w14 w15 w16se w16cid w16 w16cex w16sdtdh wp14">
   <w:body>
+    <w:p>
+      <w:pPr>
+        <w:spacing w:after="0" w:line="240" w:lineRule="auto"/>
+      </w:pPr>
+      <w:r>
+        <w:t>Added to Code Repo:</w:t>
+      </w:r>
+    </w:p>
+    <w:p>
+      <w:pPr>
+        <w:spacing w:after="0" w:line="240" w:lineRule="auto"/>
+      </w:pPr>
+    </w:p>
     <w:p>
       <w:pPr>
         <w:spacing w:after="0" w:line="240" w:lineRule="auto"/>
@@ -39,7 +52,15 @@
         <w:spacing w:after="0" w:line="240" w:lineRule="auto"/>
       </w:pPr>
       <w:r>
-        <w:t xml:space="preserve">Github: Telegraf </w:t>
+        <w:t xml:space="preserve">Github: </w:t>
+      </w:r>
+      <w:proofErr w:type="spellStart"/>
+      <w:r>
+        <w:t>Telegraf</w:t>
+      </w:r>
+      <w:proofErr w:type="spellEnd"/>
+      <w:r>
+        <w:t xml:space="preserve"> </w:t>
       </w:r>
       <w:r>
         <w:rPr>
@@ -101,8 +122,13 @@
         </w:numPr>
         <w:spacing w:after="0" w:line="240" w:lineRule="auto"/>
       </w:pPr>
-      <w:r>
-        <w:t xml:space="preserve">Telegraf Installation: </w:t>
+      <w:proofErr w:type="spellStart"/>
+      <w:r>
+        <w:t>Telegraf</w:t>
+      </w:r>
+      <w:proofErr w:type="spellEnd"/>
+      <w:r>
+        <w:t xml:space="preserve"> Installation: </w:t>
       </w:r>
       <w:hyperlink r:id="rId9" w:history="1">
         <w:r>
@@ -125,8 +151,13 @@
         </w:numPr>
         <w:spacing w:after="0" w:line="240" w:lineRule="auto"/>
       </w:pPr>
-      <w:r>
-        <w:t xml:space="preserve">InfluxDb Installation: </w:t>
+      <w:proofErr w:type="spellStart"/>
+      <w:r>
+        <w:t>InfluxDb</w:t>
+      </w:r>
+      <w:proofErr w:type="spellEnd"/>
+      <w:r>
+        <w:t xml:space="preserve"> Installation: </w:t>
       </w:r>
       <w:hyperlink r:id="rId10" w:history="1">
         <w:r>
@@ -211,7 +242,15 @@
         <w:spacing w:after="0" w:line="240" w:lineRule="auto"/>
       </w:pPr>
       <w:r>
-        <w:t xml:space="preserve">Grafana DataSources  - </w:t>
+        <w:t xml:space="preserve">Grafana </w:t>
+      </w:r>
+      <w:proofErr w:type="spellStart"/>
+      <w:r>
+        <w:t>DataSources</w:t>
+      </w:r>
+      <w:proofErr w:type="spellEnd"/>
+      <w:r>
+        <w:t xml:space="preserve">  - </w:t>
       </w:r>
       <w:hyperlink r:id="rId13" w:history="1">
         <w:r>
@@ -259,8 +298,13 @@
         <w:spacing w:after="0" w:line="240" w:lineRule="auto"/>
       </w:pPr>
       <w:r>
-        <w:t>User: GrafanaUser</w:t>
-      </w:r>
+        <w:t xml:space="preserve">User: </w:t>
+      </w:r>
+      <w:proofErr w:type="spellStart"/>
+      <w:r>
+        <w:t>GrafanaUser</w:t>
+      </w:r>
+      <w:proofErr w:type="spellEnd"/>
     </w:p>
     <w:p>
       <w:pPr>
@@ -271,8 +315,13 @@
         </w:numPr>
         <w:spacing w:after="0" w:line="240" w:lineRule="auto"/>
       </w:pPr>
-      <w:r>
-        <w:t xml:space="preserve">Pwd: </w:t>
+      <w:proofErr w:type="spellStart"/>
+      <w:r>
+        <w:t>Pwd</w:t>
+      </w:r>
+      <w:proofErr w:type="spellEnd"/>
+      <w:r>
+        <w:t xml:space="preserve">: </w:t>
       </w:r>
       <w:r>
         <w:t>codegrafana123#</w:t>
@@ -287,8 +336,13 @@
         </w:numPr>
         <w:spacing w:after="0" w:line="240" w:lineRule="auto"/>
       </w:pPr>
-      <w:r>
-        <w:t xml:space="preserve">AccountId: </w:t>
+      <w:proofErr w:type="spellStart"/>
+      <w:r>
+        <w:t>AccountId</w:t>
+      </w:r>
+      <w:proofErr w:type="spellEnd"/>
+      <w:r>
+        <w:t xml:space="preserve">: </w:t>
       </w:r>
       <w:r>
         <w:t>013016973542</w:t>
@@ -306,9 +360,11 @@
       <w:r>
         <w:t xml:space="preserve">Policy: </w:t>
       </w:r>
+      <w:proofErr w:type="spellStart"/>
       <w:r>
         <w:t>GrafanaCWPolicy</w:t>
       </w:r>
+      <w:proofErr w:type="spellEnd"/>
     </w:p>
     <w:p>
       <w:pPr>
@@ -431,9 +487,19 @@
         </w:numPr>
         <w:spacing w:after="0" w:line="240" w:lineRule="auto"/>
       </w:pPr>
-      <w:r>
-        <w:t>Sudo su</w:t>
-      </w:r>
+      <w:proofErr w:type="spellStart"/>
+      <w:r>
+        <w:t>Sudo</w:t>
+      </w:r>
+      <w:proofErr w:type="spellEnd"/>
+      <w:r>
+        <w:t xml:space="preserve"> </w:t>
+      </w:r>
+      <w:proofErr w:type="spellStart"/>
+      <w:r>
+        <w:t>su</w:t>
+      </w:r>
+      <w:proofErr w:type="spellEnd"/>
     </w:p>
     <w:p>
       <w:pPr>
@@ -458,7 +524,23 @@
         <w:spacing w:after="0" w:line="240" w:lineRule="auto"/>
       </w:pPr>
       <w:r>
-        <w:t>- Telegraf, InfluxDB &amp; Grafana</w:t>
+        <w:t xml:space="preserve">- </w:t>
+      </w:r>
+      <w:proofErr w:type="spellStart"/>
+      <w:r>
+        <w:t>Telegraf</w:t>
+      </w:r>
+      <w:proofErr w:type="spellEnd"/>
+      <w:r>
+        <w:t xml:space="preserve">, </w:t>
+      </w:r>
+      <w:proofErr w:type="spellStart"/>
+      <w:r>
+        <w:t>InfluxDB</w:t>
+      </w:r>
+      <w:proofErr w:type="spellEnd"/>
+      <w:r>
+        <w:t xml:space="preserve"> &amp; Grafana</w:t>
       </w:r>
     </w:p>
     <w:p>
@@ -480,8 +562,13 @@
         <w:spacing w:after="0" w:line="240" w:lineRule="auto"/>
       </w:pPr>
       <w:r>
-        <w:t xml:space="preserve">    - Telegraf</w:t>
-      </w:r>
+        <w:t xml:space="preserve">    - </w:t>
+      </w:r>
+      <w:proofErr w:type="spellStart"/>
+      <w:r>
+        <w:t>Telegraf</w:t>
+      </w:r>
+      <w:proofErr w:type="spellEnd"/>
     </w:p>
     <w:p>
       <w:pPr>
@@ -518,8 +605,21 @@
         </w:numPr>
         <w:spacing w:after="0" w:line="240" w:lineRule="auto"/>
       </w:pPr>
-      <w:r>
-        <w:t>Telegraf is InfluxData's 'data collection agent' for collecting and reporting metrics and events from databases, IoT Sensors</w:t>
+      <w:proofErr w:type="spellStart"/>
+      <w:r>
+        <w:t>Telegraf</w:t>
+      </w:r>
+      <w:proofErr w:type="spellEnd"/>
+      <w:r>
+        <w:t xml:space="preserve"> is </w:t>
+      </w:r>
+      <w:proofErr w:type="spellStart"/>
+      <w:r>
+        <w:t>InfluxData's</w:t>
+      </w:r>
+      <w:proofErr w:type="spellEnd"/>
+      <w:r>
+        <w:t xml:space="preserve"> 'data collection agent' for collecting and reporting metrics and events from databases, IoT Sensors</w:t>
       </w:r>
     </w:p>
     <w:p>
@@ -558,7 +658,23 @@
         <w:spacing w:after="0" w:line="240" w:lineRule="auto"/>
       </w:pPr>
       <w:r>
-        <w:t>To various outputs like influxdb, graphite, kafka etc.</w:t>
+        <w:t xml:space="preserve">To various outputs like </w:t>
+      </w:r>
+      <w:proofErr w:type="spellStart"/>
+      <w:r>
+        <w:t>influxdb</w:t>
+      </w:r>
+      <w:proofErr w:type="spellEnd"/>
+      <w:r>
+        <w:t xml:space="preserve">, graphite, </w:t>
+      </w:r>
+      <w:proofErr w:type="spellStart"/>
+      <w:r>
+        <w:t>kafka</w:t>
+      </w:r>
+      <w:proofErr w:type="spellEnd"/>
+      <w:r>
+        <w:t xml:space="preserve"> etc.</w:t>
       </w:r>
     </w:p>
     <w:p>
@@ -571,8 +687,29 @@
         <w:spacing w:after="0" w:line="240" w:lineRule="auto"/>
       </w:pPr>
       <w:r>
-        <w:t>Configure telegraf using telegraf.conf to send data to InfluxDb</w:t>
-      </w:r>
+        <w:t xml:space="preserve">Configure </w:t>
+      </w:r>
+      <w:proofErr w:type="spellStart"/>
+      <w:r>
+        <w:t>telegraf</w:t>
+      </w:r>
+      <w:proofErr w:type="spellEnd"/>
+      <w:r>
+        <w:t xml:space="preserve"> using </w:t>
+      </w:r>
+      <w:proofErr w:type="spellStart"/>
+      <w:r>
+        <w:t>telegraf.conf</w:t>
+      </w:r>
+      <w:proofErr w:type="spellEnd"/>
+      <w:r>
+        <w:t xml:space="preserve"> to send data to </w:t>
+      </w:r>
+      <w:proofErr w:type="spellStart"/>
+      <w:r>
+        <w:t>InfluxDb</w:t>
+      </w:r>
+      <w:proofErr w:type="spellEnd"/>
     </w:p>
     <w:p>
       <w:pPr>
@@ -589,7 +726,15 @@
       </w:pPr>
       <w:r>
         <w:tab/>
-        <w:t xml:space="preserve">- InfluxDB: </w:t>
+        <w:t xml:space="preserve">- </w:t>
+      </w:r>
+      <w:proofErr w:type="spellStart"/>
+      <w:r>
+        <w:t>InfluxDB</w:t>
+      </w:r>
+      <w:proofErr w:type="spellEnd"/>
+      <w:r>
+        <w:t xml:space="preserve">: </w:t>
       </w:r>
     </w:p>
     <w:p>
@@ -615,8 +760,21 @@
         <w:spacing w:after="0" w:line="240" w:lineRule="auto"/>
       </w:pPr>
       <w:r>
-        <w:t>Metrics sent from Telegraf are stored in InfluxDB</w:t>
-      </w:r>
+        <w:t xml:space="preserve">Metrics sent from </w:t>
+      </w:r>
+      <w:proofErr w:type="spellStart"/>
+      <w:r>
+        <w:t>Telegraf</w:t>
+      </w:r>
+      <w:proofErr w:type="spellEnd"/>
+      <w:r>
+        <w:t xml:space="preserve"> are stored in </w:t>
+      </w:r>
+      <w:proofErr w:type="spellStart"/>
+      <w:r>
+        <w:t>InfluxDB</w:t>
+      </w:r>
+      <w:proofErr w:type="spellEnd"/>
     </w:p>
     <w:p>
       <w:pPr>
@@ -666,8 +824,13 @@
         </w:numPr>
         <w:spacing w:after="0" w:line="240" w:lineRule="auto"/>
       </w:pPr>
-      <w:r>
-        <w:t>Its a scalable datastore for metrics, events, and real-time analytics.</w:t>
+      <w:proofErr w:type="spellStart"/>
+      <w:r>
+        <w:t>Its</w:t>
+      </w:r>
+      <w:proofErr w:type="spellEnd"/>
+      <w:r>
+        <w:t xml:space="preserve"> a scalable datastore for metrics, events, and real-time analytics.</w:t>
       </w:r>
     </w:p>
     <w:p>
@@ -791,7 +954,15 @@
         <w:spacing w:after="0" w:line="240" w:lineRule="auto"/>
       </w:pPr>
       <w:r>
-        <w:t>docker ps (list dockers)</w:t>
+        <w:t xml:space="preserve">docker </w:t>
+      </w:r>
+      <w:proofErr w:type="spellStart"/>
+      <w:r>
+        <w:t>ps</w:t>
+      </w:r>
+      <w:proofErr w:type="spellEnd"/>
+      <w:r>
+        <w:t xml:space="preserve"> (list dockers)</w:t>
       </w:r>
     </w:p>
     <w:p>
@@ -960,7 +1131,6 @@
         <w:rPr>
           <w:noProof/>
         </w:rPr>
-        <w:lastRenderedPageBreak/>
         <w:drawing>
           <wp:inline distT="0" distB="0" distL="0" distR="0" wp14:anchorId="3FDD1B5F" wp14:editId="545111C0">
             <wp:extent cx="8229600" cy="4068445"/>
@@ -2315,6 +2485,7 @@
   <w:style w:type="character" w:default="1" w:styleId="DefaultParagraphFont">
     <w:name w:val="Default Paragraph Font"/>
     <w:uiPriority w:val="1"/>
+    <w:semiHidden/>
     <w:unhideWhenUsed/>
   </w:style>
   <w:style w:type="table" w:default="1" w:styleId="TableNormal">

</xml_diff>